<commit_message>
[feat] add example6 first task
</commit_message>
<xml_diff>
--- a/example3/report3.docx
+++ b/example3/report3.docx
@@ -696,8 +696,6 @@
           <w:szCs w:val="28"/>
         </w:rPr>
       </w:pPr>
-      <w:bookmarkStart w:id="0" w:name="_GoBack"/>
-      <w:bookmarkEnd w:id="0"/>
       <w:r>
         <w:rPr>
           <w:sz w:val="28"/>
@@ -1010,7 +1008,7 @@
         <w:pStyle w:val="ListParagraph"/>
         <w:spacing w:line="240" w:lineRule="auto"/>
         <w:ind w:left="1647" w:firstLine="0"/>
-        <w:jc w:val="left"/>
+        <w:jc w:val="center"/>
         <w:rPr>
           <w:sz w:val="28"/>
           <w:szCs w:val="28"/>
@@ -1098,7 +1096,7 @@
         <w:pStyle w:val="ListParagraph"/>
         <w:spacing w:line="240" w:lineRule="auto"/>
         <w:ind w:left="1647" w:firstLine="0"/>
-        <w:jc w:val="left"/>
+        <w:jc w:val="center"/>
         <w:rPr>
           <w:sz w:val="28"/>
           <w:szCs w:val="28"/>
@@ -1111,9 +1109,9 @@
           <w:szCs w:val="28"/>
         </w:rPr>
         <w:drawing>
-          <wp:inline distT="0" distB="0" distL="0" distR="0" wp14:anchorId="6FB5516F" wp14:editId="5573E405">
-            <wp:extent cx="3714565" cy="3676650"/>
-            <wp:effectExtent l="0" t="0" r="635" b="0"/>
+          <wp:inline distT="0" distB="0" distL="0" distR="0" wp14:anchorId="6FB5516F" wp14:editId="6F57813C">
+            <wp:extent cx="3714115" cy="3933825"/>
+            <wp:effectExtent l="0" t="0" r="635" b="9525"/>
             <wp:docPr id="4" name="Picture 4"/>
             <wp:cNvGraphicFramePr>
               <a:graphicFrameLocks xmlns:a="http://schemas.openxmlformats.org/drawingml/2006/main" noChangeAspect="1"/>
@@ -1134,7 +1132,7 @@
                   <pic:spPr>
                     <a:xfrm>
                       <a:off x="0" y="0"/>
-                      <a:ext cx="3747048" cy="3708801"/>
+                      <a:ext cx="3747050" cy="3968708"/>
                     </a:xfrm>
                     <a:prstGeom prst="rect">
                       <a:avLst/>
@@ -1166,6 +1164,7 @@
           <w:sz w:val="28"/>
           <w:szCs w:val="28"/>
         </w:rPr>
+        <w:lastRenderedPageBreak/>
         <w:t>транспорт;</w:t>
       </w:r>
     </w:p>
@@ -1174,7 +1173,7 @@
         <w:pStyle w:val="ListParagraph"/>
         <w:spacing w:line="240" w:lineRule="auto"/>
         <w:ind w:left="1530" w:firstLine="0"/>
-        <w:jc w:val="left"/>
+        <w:jc w:val="center"/>
         <w:rPr>
           <w:sz w:val="28"/>
           <w:szCs w:val="28"/>
@@ -1186,10 +1185,9 @@
           <w:sz w:val="28"/>
           <w:szCs w:val="28"/>
         </w:rPr>
-        <w:lastRenderedPageBreak/>
         <w:drawing>
-          <wp:inline distT="0" distB="0" distL="0" distR="0" wp14:anchorId="2461F1FA" wp14:editId="7D4E7EC2">
-            <wp:extent cx="3524803" cy="4042030"/>
+          <wp:inline distT="0" distB="0" distL="0" distR="0" wp14:anchorId="2461F1FA" wp14:editId="41270E76">
+            <wp:extent cx="3857380" cy="3829050"/>
             <wp:effectExtent l="0" t="0" r="0" b="0"/>
             <wp:docPr id="7" name="Picture 7"/>
             <wp:cNvGraphicFramePr>
@@ -1211,7 +1209,7 @@
                   <pic:spPr>
                     <a:xfrm>
                       <a:off x="0" y="0"/>
-                      <a:ext cx="3544069" cy="4064123"/>
+                      <a:ext cx="3889601" cy="3861035"/>
                     </a:xfrm>
                     <a:prstGeom prst="rect">
                       <a:avLst/>
@@ -1269,6 +1267,18 @@
           <w:szCs w:val="28"/>
         </w:rPr>
       </w:pPr>
+    </w:p>
+    <w:p>
+      <w:pPr>
+        <w:pStyle w:val="ListParagraph"/>
+        <w:spacing w:line="240" w:lineRule="auto"/>
+        <w:ind w:left="630" w:firstLine="0"/>
+        <w:jc w:val="center"/>
+        <w:rPr>
+          <w:sz w:val="28"/>
+          <w:szCs w:val="28"/>
+        </w:rPr>
+      </w:pPr>
       <w:r>
         <w:rPr>
           <w:noProof/>
@@ -1276,9 +1286,9 @@
           <w:szCs w:val="28"/>
         </w:rPr>
         <w:drawing>
-          <wp:inline distT="0" distB="0" distL="0" distR="0" wp14:anchorId="3E1E763F" wp14:editId="324BBBE6">
-            <wp:extent cx="4686300" cy="4349167"/>
-            <wp:effectExtent l="0" t="0" r="0" b="0"/>
+          <wp:inline distT="0" distB="0" distL="0" distR="0" wp14:anchorId="707F5FFB" wp14:editId="4C5D3AC9">
+            <wp:extent cx="4714240" cy="4467225"/>
+            <wp:effectExtent l="0" t="0" r="0" b="9525"/>
             <wp:docPr id="8" name="Picture 8"/>
             <wp:cNvGraphicFramePr>
               <a:graphicFrameLocks xmlns:a="http://schemas.openxmlformats.org/drawingml/2006/main" noChangeAspect="1"/>
@@ -1299,7 +1309,7 @@
                   <pic:spPr>
                     <a:xfrm>
                       <a:off x="0" y="0"/>
-                      <a:ext cx="4698768" cy="4360738"/>
+                      <a:ext cx="4738839" cy="4490535"/>
                     </a:xfrm>
                     <a:prstGeom prst="rect">
                       <a:avLst/>
@@ -1317,19 +1327,7 @@
         <w:pStyle w:val="ListParagraph"/>
         <w:spacing w:line="240" w:lineRule="auto"/>
         <w:ind w:left="630" w:firstLine="0"/>
-        <w:jc w:val="left"/>
-        <w:rPr>
-          <w:sz w:val="28"/>
-          <w:szCs w:val="28"/>
-        </w:rPr>
-      </w:pPr>
-    </w:p>
-    <w:p>
-      <w:pPr>
-        <w:pStyle w:val="ListParagraph"/>
-        <w:spacing w:line="240" w:lineRule="auto"/>
-        <w:ind w:left="630" w:firstLine="0"/>
-        <w:jc w:val="left"/>
+        <w:jc w:val="center"/>
         <w:rPr>
           <w:sz w:val="28"/>
           <w:szCs w:val="28"/>
@@ -1432,7 +1430,7 @@
         <w:pStyle w:val="ListParagraph"/>
         <w:spacing w:line="240" w:lineRule="auto"/>
         <w:ind w:left="630" w:firstLine="0"/>
-        <w:jc w:val="left"/>
+        <w:jc w:val="center"/>
         <w:rPr>
           <w:sz w:val="28"/>
           <w:szCs w:val="28"/>
@@ -1518,7 +1516,7 @@
     <w:p>
       <w:pPr>
         <w:spacing w:line="240" w:lineRule="auto"/>
-        <w:jc w:val="left"/>
+        <w:jc w:val="center"/>
         <w:rPr>
           <w:sz w:val="28"/>
           <w:szCs w:val="28"/>
@@ -1611,7 +1609,7 @@
     <w:p>
       <w:pPr>
         <w:spacing w:line="240" w:lineRule="auto"/>
-        <w:jc w:val="left"/>
+        <w:jc w:val="center"/>
         <w:rPr>
           <w:sz w:val="28"/>
           <w:szCs w:val="28"/>
@@ -1691,7 +1689,7 @@
         </w:tabs>
         <w:spacing w:line="240" w:lineRule="auto"/>
         <w:ind w:left="900" w:hanging="360"/>
-        <w:jc w:val="left"/>
+        <w:jc w:val="center"/>
         <w:rPr>
           <w:sz w:val="28"/>
           <w:szCs w:val="28"/>
@@ -1814,7 +1812,7 @@
     <w:p>
       <w:pPr>
         <w:spacing w:line="240" w:lineRule="auto"/>
-        <w:jc w:val="left"/>
+        <w:jc w:val="center"/>
         <w:rPr>
           <w:sz w:val="28"/>
           <w:szCs w:val="28"/>
@@ -1890,7 +1888,7 @@
         <w:spacing w:line="240" w:lineRule="auto"/>
         <w:ind w:firstLine="540"/>
         <w:contextualSpacing/>
-        <w:jc w:val="left"/>
+        <w:jc w:val="center"/>
         <w:rPr>
           <w:sz w:val="28"/>
           <w:szCs w:val="28"/>
@@ -2023,7 +2021,7 @@
         <w:spacing w:line="240" w:lineRule="auto"/>
         <w:ind w:firstLine="0"/>
         <w:contextualSpacing/>
-        <w:jc w:val="left"/>
+        <w:jc w:val="center"/>
         <w:rPr>
           <w:sz w:val="28"/>
           <w:szCs w:val="28"/>
@@ -2078,7 +2076,7 @@
         <w:spacing w:line="240" w:lineRule="auto"/>
         <w:ind w:firstLine="0"/>
         <w:contextualSpacing/>
-        <w:jc w:val="left"/>
+        <w:jc w:val="center"/>
         <w:rPr>
           <w:sz w:val="28"/>
           <w:szCs w:val="28"/>
@@ -2193,12 +2191,13 @@
         <w:pStyle w:val="ListParagraph"/>
         <w:spacing w:line="240" w:lineRule="auto"/>
         <w:ind w:left="927" w:firstLine="0"/>
-        <w:jc w:val="left"/>
-        <w:rPr>
-          <w:sz w:val="28"/>
-          <w:szCs w:val="28"/>
-        </w:rPr>
-      </w:pPr>
+        <w:jc w:val="center"/>
+        <w:rPr>
+          <w:sz w:val="28"/>
+          <w:szCs w:val="28"/>
+        </w:rPr>
+      </w:pPr>
+      <w:bookmarkStart w:id="0" w:name="_GoBack"/>
       <w:r>
         <w:rPr>
           <w:noProof/>
@@ -2241,6 +2240,7 @@
           </wp:inline>
         </w:drawing>
       </w:r>
+      <w:bookmarkEnd w:id="0"/>
     </w:p>
     <w:sectPr>
       <w:pgSz w:w="11906" w:h="16838"/>

</xml_diff>